<commit_message>
Deleted images and updated gitignore to ignore .pngs
</commit_message>
<xml_diff>
--- a/app/leitores/questoesmat.docx
+++ b/app/leitores/questoesmat.docx
@@ -109,11 +109,7 @@
       </w:pPr>
       <w:r>
         <w:rPr/>
-        <w:t xml:space="preserve">a$ </w:t>
-      </w:r>
-      <w:r>
-        <w:rPr/>
-        <w:t xml:space="preserve">[IMG] </w:t>
+        <w:t xml:space="preserve">a$ [IMG] </w:t>
       </w:r>
       <w:r>
         <w:rPr/>
@@ -140,7 +136,7 @@
           <v:shape id="ole_rId2" type="_x0000_tole_rId2" style="width:43.85pt;height:25.05pt;mso-wrap-distance-right:0pt" filled="f" o:ole="">
             <v:imagedata r:id="rId3" o:title=""/>
           </v:shape>
-          <o:OLEObject Type="Embed" ProgID="Equation.DSMT4" ShapeID="ole_rId2" DrawAspect="Content" ObjectID="_1061441093" r:id="rId2"/>
+          <o:OLEObject Type="Embed" ProgID="" ShapeID="ole_rId2" DrawAspect="Content" ObjectID="_1578422870" r:id="rId2"/>
         </w:object>
       </w:r>
     </w:p>
@@ -153,11 +149,7 @@
       </w:pPr>
       <w:r>
         <w:rPr/>
-        <w:t xml:space="preserve">b$ </w:t>
-      </w:r>
-      <w:r>
-        <w:rPr/>
-        <w:t xml:space="preserve">[IMG] </w:t>
+        <w:t xml:space="preserve">b$ [IMG] </w:t>
       </w:r>
       <w:r>
         <w:rPr/>
@@ -184,7 +176,7 @@
           <v:shape id="ole_rId4" type="_x0000_tole_rId4" style="width:46.95pt;height:25.05pt;mso-wrap-distance-right:0pt" filled="f" o:ole="">
             <v:imagedata r:id="rId5" o:title=""/>
           </v:shape>
-          <o:OLEObject Type="Embed" ProgID="Equation.DSMT4" ShapeID="ole_rId4" DrawAspect="Content" ObjectID="_1972970466" r:id="rId4"/>
+          <o:OLEObject Type="Embed" ProgID="Equation.DSMT4" ShapeID="ole_rId4" DrawAspect="Content" ObjectID="_740346969" r:id="rId4"/>
         </w:object>
       </w:r>
     </w:p>
@@ -197,11 +189,7 @@
       </w:pPr>
       <w:r>
         <w:rPr/>
-        <w:t xml:space="preserve">c$ </w:t>
-      </w:r>
-      <w:r>
-        <w:rPr/>
-        <w:t xml:space="preserve">[IMG] </w:t>
+        <w:t xml:space="preserve">c$ [IMG] </w:t>
       </w:r>
       <w:r>
         <w:rPr/>
@@ -228,7 +216,7 @@
           <v:shape id="ole_rId6" type="_x0000_tole_rId6" style="width:31.3pt;height:25.05pt;mso-wrap-distance-right:0pt" filled="f" o:ole="">
             <v:imagedata r:id="rId7" o:title=""/>
           </v:shape>
-          <o:OLEObject Type="Embed" ProgID="Equation.DSMT4" ShapeID="ole_rId6" DrawAspect="Content" ObjectID="_227775796" r:id="rId6"/>
+          <o:OLEObject Type="Embed" ProgID="Equation.DSMT4" ShapeID="ole_rId6" DrawAspect="Content" ObjectID="_1239963267" r:id="rId6"/>
         </w:object>
       </w:r>
     </w:p>
@@ -241,11 +229,7 @@
       </w:pPr>
       <w:r>
         <w:rPr/>
-        <w:t xml:space="preserve">d$ </w:t>
-      </w:r>
-      <w:r>
-        <w:rPr/>
-        <w:t xml:space="preserve">[IMG] </w:t>
+        <w:t xml:space="preserve">d$ [IMG] </w:t>
       </w:r>
       <w:r>
         <w:rPr/>
@@ -272,7 +256,7 @@
           <v:shape id="ole_rId8" type="_x0000_tole_rId8" style="width:28.8pt;height:25.05pt;mso-wrap-distance-right:0pt" filled="f" o:ole="">
             <v:imagedata r:id="rId9" o:title=""/>
           </v:shape>
-          <o:OLEObject Type="Embed" ProgID="Equation.DSMT4" ShapeID="ole_rId8" DrawAspect="Content" ObjectID="_2014359217" r:id="rId8"/>
+          <o:OLEObject Type="Embed" ProgID="Equation.DSMT4" ShapeID="ole_rId8" DrawAspect="Content" ObjectID="_1391170409" r:id="rId8"/>
         </w:object>
       </w:r>
     </w:p>
@@ -285,11 +269,7 @@
       </w:pPr>
       <w:r>
         <w:rPr/>
-        <w:t xml:space="preserve">e$ </w:t>
-      </w:r>
-      <w:r>
-        <w:rPr/>
-        <w:t xml:space="preserve">[IMG] </w:t>
+        <w:t xml:space="preserve">e$ [IMG] </w:t>
       </w:r>
       <w:r>
         <w:rPr/>
@@ -316,7 +296,7 @@
           <v:shape id="ole_rId10" type="_x0000_tole_rId10" style="width:23.15pt;height:25.05pt;mso-wrap-distance-right:0pt" filled="f" o:ole="">
             <v:imagedata r:id="rId11" o:title=""/>
           </v:shape>
-          <o:OLEObject Type="Embed" ProgID="Equation.DSMT4" ShapeID="ole_rId10" DrawAspect="Content" ObjectID="_1039407078" r:id="rId10"/>
+          <o:OLEObject Type="Embed" ProgID="Equation.DSMT4" ShapeID="ole_rId10" DrawAspect="Content" ObjectID="_1448264452" r:id="rId10"/>
         </w:object>
       </w:r>
       <w:bookmarkStart w:id="0" w:name="_GoBack"/>
@@ -344,9 +324,6 @@
           <w:b/>
         </w:rPr>
         <w:t>w$ A</w:t>
-      </w:r>
-      <w:r>
-        <w:rPr/>
       </w:r>
       <w:bookmarkStart w:id="1" w:name="_GoBack1"/>
       <w:bookmarkEnd w:id="1"/>
@@ -527,11 +504,7 @@
       </w:pPr>
       <w:r>
         <w:rPr/>
-        <w:t xml:space="preserve">d$ </w:t>
-      </w:r>
-      <w:r>
-        <w:rPr/>
-        <w:t xml:space="preserve">[IMG] </w:t>
+        <w:t xml:space="preserve">d$ [IMG] </w:t>
       </w:r>
       <w:r>
         <w:rPr/>
@@ -558,7 +531,7 @@
           <v:shape id="ole_rId12" type="_x0000_tole_rId12" style="width:11.8pt;height:24.7pt;mso-wrap-distance-right:0pt" filled="f" o:ole="">
             <v:imagedata r:id="rId13" o:title=""/>
           </v:shape>
-          <o:OLEObject Type="Embed" ProgID="Equation.DSMT4" ShapeID="ole_rId12" DrawAspect="Content" ObjectID="_2143112750" r:id="rId12"/>
+          <o:OLEObject Type="Embed" ProgID="Equation.DSMT4" ShapeID="ole_rId12" DrawAspect="Content" ObjectID="_632729362" r:id="rId12"/>
         </w:object>
       </w:r>
     </w:p>
@@ -571,11 +544,7 @@
       </w:pPr>
       <w:r>
         <w:rPr/>
-        <w:t xml:space="preserve">e$ </w:t>
-      </w:r>
-      <w:r>
-        <w:rPr/>
-        <w:t xml:space="preserve">[IMG] </w:t>
+        <w:t xml:space="preserve">e$ [IMG] </w:t>
       </w:r>
       <w:r>
         <w:rPr/>
@@ -602,7 +571,7 @@
           <v:shape id="ole_rId14" type="_x0000_tole_rId14" style="width:19.9pt;height:24.7pt;mso-wrap-distance-right:0pt" filled="f" o:ole="">
             <v:imagedata r:id="rId15" o:title=""/>
           </v:shape>
-          <o:OLEObject Type="Embed" ProgID="Equation.DSMT4" ShapeID="ole_rId14" DrawAspect="Content" ObjectID="_701304142" r:id="rId14"/>
+          <o:OLEObject Type="Embed" ProgID="Equation.DSMT4" ShapeID="ole_rId14" DrawAspect="Content" ObjectID="_855871337" r:id="rId14"/>
         </w:object>
       </w:r>
     </w:p>
@@ -628,9 +597,6 @@
           <w:b/>
         </w:rPr>
         <w:t>w$ E</w:t>
-      </w:r>
-      <w:r>
-        <w:rPr/>
       </w:r>
     </w:p>
     <w:p>
@@ -836,9 +802,6 @@
         </w:rPr>
         <w:t>w$ D</w:t>
       </w:r>
-      <w:r>
-        <w:rPr/>
-      </w:r>
     </w:p>
     <w:p>
       <w:pPr>
@@ -1016,11 +979,7 @@
       </w:pPr>
       <w:r>
         <w:rPr/>
-        <w:t xml:space="preserve">a$ </w:t>
-      </w:r>
-      <w:r>
-        <w:rPr/>
-        <w:t xml:space="preserve">[IMG] </w:t>
+        <w:t xml:space="preserve">a$ [IMG] </w:t>
       </w:r>
       <w:r>
         <w:rPr/>
@@ -1047,7 +1006,7 @@
           <v:shape id="ole_rId16" type="_x0000_tole_rId16" style="width:43.2pt;height:26.9pt;mso-wrap-distance-right:0pt" filled="f" o:ole="">
             <v:imagedata r:id="rId17" o:title=""/>
           </v:shape>
-          <o:OLEObject Type="Embed" ProgID="Equation.DSMT4" ShapeID="ole_rId16" DrawAspect="Content" ObjectID="_2107187807" r:id="rId16"/>
+          <o:OLEObject Type="Embed" ProgID="Equation.DSMT4" ShapeID="ole_rId16" DrawAspect="Content" ObjectID="_2039790260" r:id="rId16"/>
         </w:object>
       </w:r>
     </w:p>
@@ -1060,11 +1019,7 @@
       </w:pPr>
       <w:r>
         <w:rPr/>
-        <w:t xml:space="preserve">b$ </w:t>
-      </w:r>
-      <w:r>
-        <w:rPr/>
-        <w:t xml:space="preserve">[IMG] </w:t>
+        <w:t xml:space="preserve">b$ [IMG] </w:t>
       </w:r>
       <w:r>
         <w:rPr/>
@@ -1091,7 +1046,7 @@
           <v:shape id="ole_rId18" type="_x0000_tole_rId18" style="width:55.7pt;height:26.9pt;mso-wrap-distance-right:0pt" filled="f" o:ole="">
             <v:imagedata r:id="rId19" o:title=""/>
           </v:shape>
-          <o:OLEObject Type="Embed" ProgID="Equation.DSMT4" ShapeID="ole_rId18" DrawAspect="Content" ObjectID="_318698264" r:id="rId18"/>
+          <o:OLEObject Type="Embed" ProgID="Equation.DSMT4" ShapeID="ole_rId18" DrawAspect="Content" ObjectID="_2133156802" r:id="rId18"/>
         </w:object>
       </w:r>
     </w:p>
@@ -1104,11 +1059,7 @@
       </w:pPr>
       <w:r>
         <w:rPr/>
-        <w:t xml:space="preserve">c$ </w:t>
-      </w:r>
-      <w:r>
-        <w:rPr/>
-        <w:t xml:space="preserve">[IMG] </w:t>
+        <w:t xml:space="preserve">c$ [IMG] </w:t>
       </w:r>
       <w:r>
         <w:rPr/>
@@ -1135,7 +1086,7 @@
           <v:shape id="ole_rId20" type="_x0000_tole_rId20" style="width:55.7pt;height:26.9pt;mso-wrap-distance-right:0pt" filled="f" o:ole="">
             <v:imagedata r:id="rId21" o:title=""/>
           </v:shape>
-          <o:OLEObject Type="Embed" ProgID="Equation.DSMT4" ShapeID="ole_rId20" DrawAspect="Content" ObjectID="_1725971081" r:id="rId20"/>
+          <o:OLEObject Type="Embed" ProgID="Equation.DSMT4" ShapeID="ole_rId20" DrawAspect="Content" ObjectID="_2051120348" r:id="rId20"/>
         </w:object>
       </w:r>
     </w:p>
@@ -1148,11 +1099,7 @@
       </w:pPr>
       <w:r>
         <w:rPr/>
-        <w:t xml:space="preserve">d$ </w:t>
-      </w:r>
-      <w:r>
-        <w:rPr/>
-        <w:t xml:space="preserve">[IMG] </w:t>
+        <w:t xml:space="preserve">d$ [IMG] </w:t>
       </w:r>
       <w:r>
         <w:rPr/>
@@ -1179,7 +1126,7 @@
           <v:shape id="ole_rId22" type="_x0000_tole_rId22" style="width:55.7pt;height:26.9pt;mso-wrap-distance-right:0pt" filled="f" o:ole="">
             <v:imagedata r:id="rId23" o:title=""/>
           </v:shape>
-          <o:OLEObject Type="Embed" ProgID="Equation.DSMT4" ShapeID="ole_rId22" DrawAspect="Content" ObjectID="_1255070891" r:id="rId22"/>
+          <o:OLEObject Type="Embed" ProgID="Equation.DSMT4" ShapeID="ole_rId22" DrawAspect="Content" ObjectID="_222363494" r:id="rId22"/>
         </w:object>
       </w:r>
     </w:p>
@@ -1192,11 +1139,7 @@
       </w:pPr>
       <w:r>
         <w:rPr/>
-        <w:t xml:space="preserve">e$ </w:t>
-      </w:r>
-      <w:r>
-        <w:rPr/>
-        <w:t xml:space="preserve">[IMG] </w:t>
+        <w:t xml:space="preserve">e$ [IMG] </w:t>
       </w:r>
       <w:r>
         <w:rPr/>
@@ -1223,7 +1166,7 @@
           <v:shape id="ole_rId24" type="_x0000_tole_rId24" style="width:75.15pt;height:28.8pt;mso-wrap-distance-right:0pt" filled="f" o:ole="">
             <v:imagedata r:id="rId25" o:title=""/>
           </v:shape>
-          <o:OLEObject Type="Embed" ProgID="Equation.DSMT4" ShapeID="ole_rId24" DrawAspect="Content" ObjectID="_1696696017" r:id="rId24"/>
+          <o:OLEObject Type="Embed" ProgID="Equation.DSMT4" ShapeID="ole_rId24" DrawAspect="Content" ObjectID="_2085031149" r:id="rId24"/>
         </w:object>
       </w:r>
     </w:p>
@@ -1249,9 +1192,6 @@
           <w:b/>
         </w:rPr>
         <w:t>w$ B</w:t>
-      </w:r>
-      <w:r>
-        <w:rPr/>
       </w:r>
     </w:p>
     <w:p>
@@ -1373,13 +1313,7 @@
         <w:rPr/>
         <w:t xml:space="preserve">a$ </w:t>
         <w:tab/>
-      </w:r>
-      <w:r>
-        <w:rPr/>
         <w:t xml:space="preserve">[IMG] </w:t>
-      </w:r>
-      <w:r>
-        <w:rPr/>
         <w:tab/>
       </w:r>
       <w:r>
@@ -1407,7 +1341,7 @@
           <v:shape id="ole_rId26" type="_x0000_tole_rId26" style="width:29pt;height:17.2pt;mso-wrap-distance-right:0pt" filled="f" o:ole="">
             <v:imagedata r:id="rId27" o:title=""/>
           </v:shape>
-          <o:OLEObject Type="Embed" ProgID="Equation.DSMT4" ShapeID="ole_rId26" DrawAspect="Content" ObjectID="_532564721" r:id="rId26"/>
+          <o:OLEObject Type="Embed" ProgID="Equation.DSMT4" ShapeID="ole_rId26" DrawAspect="Content" ObjectID="_917468656" r:id="rId26"/>
         </w:object>
       </w:r>
     </w:p>
@@ -1420,11 +1354,7 @@
       </w:pPr>
       <w:r>
         <w:rPr/>
-        <w:t xml:space="preserve">b$ </w:t>
-      </w:r>
-      <w:r>
-        <w:rPr/>
-        <w:t xml:space="preserve">[IMG] </w:t>
+        <w:t xml:space="preserve">b$ [IMG] </w:t>
       </w:r>
       <w:r>
         <w:rPr/>
@@ -1451,7 +1381,7 @@
           <v:shape id="ole_rId28" type="_x0000_tole_rId28" style="width:12.9pt;height:17.2pt;mso-wrap-distance-right:0pt" filled="f" o:ole="">
             <v:imagedata r:id="rId29" o:title=""/>
           </v:shape>
-          <o:OLEObject Type="Embed" ProgID="Equation.DSMT4" ShapeID="ole_rId28" DrawAspect="Content" ObjectID="_1686112402" r:id="rId28"/>
+          <o:OLEObject Type="Embed" ProgID="Equation.DSMT4" ShapeID="ole_rId28" DrawAspect="Content" ObjectID="_5596639" r:id="rId28"/>
         </w:object>
       </w:r>
     </w:p>
@@ -1464,11 +1394,7 @@
       </w:pPr>
       <w:r>
         <w:rPr/>
-        <w:t xml:space="preserve">c$ </w:t>
-      </w:r>
-      <w:r>
-        <w:rPr/>
-        <w:t xml:space="preserve">[IMG] </w:t>
+        <w:t xml:space="preserve">c$ [IMG] </w:t>
       </w:r>
       <w:r>
         <w:rPr/>
@@ -1495,7 +1421,7 @@
           <v:shape id="ole_rId30" type="_x0000_tole_rId30" style="width:27.95pt;height:17.2pt;mso-wrap-distance-right:0pt" filled="f" o:ole="">
             <v:imagedata r:id="rId31" o:title=""/>
           </v:shape>
-          <o:OLEObject Type="Embed" ProgID="Equation.DSMT4" ShapeID="ole_rId30" DrawAspect="Content" ObjectID="_47169141" r:id="rId30"/>
+          <o:OLEObject Type="Embed" ProgID="Equation.DSMT4" ShapeID="ole_rId30" DrawAspect="Content" ObjectID="_857273654" r:id="rId30"/>
         </w:object>
       </w:r>
     </w:p>
@@ -1508,11 +1434,7 @@
       </w:pPr>
       <w:r>
         <w:rPr/>
-        <w:t xml:space="preserve">d$ </w:t>
-      </w:r>
-      <w:r>
-        <w:rPr/>
-        <w:t xml:space="preserve">[IMG] </w:t>
+        <w:t xml:space="preserve">d$ [IMG] </w:t>
       </w:r>
       <w:r>
         <w:rPr/>
@@ -1539,7 +1461,7 @@
           <v:shape id="ole_rId32" type="_x0000_tole_rId32" style="width:13.95pt;height:17.2pt;mso-wrap-distance-right:0pt" filled="f" o:ole="">
             <v:imagedata r:id="rId33" o:title=""/>
           </v:shape>
-          <o:OLEObject Type="Embed" ProgID="Equation.DSMT4" ShapeID="ole_rId32" DrawAspect="Content" ObjectID="_2008893174" r:id="rId32"/>
+          <o:OLEObject Type="Embed" ProgID="Equation.DSMT4" ShapeID="ole_rId32" DrawAspect="Content" ObjectID="_2025184757" r:id="rId32"/>
         </w:object>
       </w:r>
     </w:p>
@@ -1552,11 +1474,7 @@
       </w:pPr>
       <w:r>
         <w:rPr/>
-        <w:t xml:space="preserve">e$ </w:t>
-      </w:r>
-      <w:r>
-        <w:rPr/>
-        <w:t xml:space="preserve">[IMG] </w:t>
+        <w:t xml:space="preserve">e$ [IMG] </w:t>
       </w:r>
       <w:r>
         <w:rPr/>
@@ -1583,7 +1501,7 @@
           <v:shape id="ole_rId34" type="_x0000_tole_rId34" style="width:29pt;height:17.2pt;mso-wrap-distance-right:0pt" filled="f" o:ole="">
             <v:imagedata r:id="rId35" o:title=""/>
           </v:shape>
-          <o:OLEObject Type="Embed" ProgID="Equation.DSMT4" ShapeID="ole_rId34" DrawAspect="Content" ObjectID="_411381432" r:id="rId34"/>
+          <o:OLEObject Type="Embed" ProgID="Equation.DSMT4" ShapeID="ole_rId34" DrawAspect="Content" ObjectID="_1734389077" r:id="rId34"/>
         </w:object>
       </w:r>
     </w:p>
@@ -1609,9 +1527,6 @@
           <w:b/>
         </w:rPr>
         <w:t>w$ C</w:t>
-      </w:r>
-      <w:r>
-        <w:rPr/>
       </w:r>
     </w:p>
     <w:p>
@@ -2033,6 +1948,7 @@
     <w:rsid w:val="00ae04ca"/>
     <w:pPr>
       <w:widowControl/>
+      <w:suppressAutoHyphens w:val="true"/>
       <w:bidi w:val="0"/>
       <w:spacing w:lineRule="auto" w:line="259" w:before="0" w:after="0"/>
       <w:jc w:val="left"/>
@@ -2899,6 +2815,7 @@
     <w:rsid w:val="00df064e"/>
     <w:pPr>
       <w:widowControl/>
+      <w:suppressAutoHyphens w:val="true"/>
       <w:bidi w:val="0"/>
       <w:spacing w:lineRule="auto" w:line="240" w:before="0" w:after="0"/>
       <w:jc w:val="left"/>

</xml_diff>

<commit_message>
docx ready to extract
</commit_message>
<xml_diff>
--- a/app/leitores/questoesmat.docx
+++ b/app/leitores/questoesmat.docx
@@ -136,7 +136,7 @@
           <v:shape id="ole_rId2" type="_x0000_tole_rId2" style="width:43.85pt;height:25.05pt;mso-wrap-distance-right:0pt" filled="f" o:ole="">
             <v:imagedata r:id="rId3" o:title=""/>
           </v:shape>
-          <o:OLEObject Type="Embed" ProgID="" ShapeID="ole_rId2" DrawAspect="Content" ObjectID="_1578422870" r:id="rId2"/>
+          <o:OLEObject Type="Embed" ProgID="" ShapeID="ole_rId2" DrawAspect="Content" ObjectID="_203716661" r:id="rId2"/>
         </w:object>
       </w:r>
     </w:p>
@@ -176,7 +176,7 @@
           <v:shape id="ole_rId4" type="_x0000_tole_rId4" style="width:46.95pt;height:25.05pt;mso-wrap-distance-right:0pt" filled="f" o:ole="">
             <v:imagedata r:id="rId5" o:title=""/>
           </v:shape>
-          <o:OLEObject Type="Embed" ProgID="Equation.DSMT4" ShapeID="ole_rId4" DrawAspect="Content" ObjectID="_740346969" r:id="rId4"/>
+          <o:OLEObject Type="Embed" ProgID="Equation.DSMT4" ShapeID="ole_rId4" DrawAspect="Content" ObjectID="_1823442485" r:id="rId4"/>
         </w:object>
       </w:r>
     </w:p>
@@ -216,7 +216,7 @@
           <v:shape id="ole_rId6" type="_x0000_tole_rId6" style="width:31.3pt;height:25.05pt;mso-wrap-distance-right:0pt" filled="f" o:ole="">
             <v:imagedata r:id="rId7" o:title=""/>
           </v:shape>
-          <o:OLEObject Type="Embed" ProgID="Equation.DSMT4" ShapeID="ole_rId6" DrawAspect="Content" ObjectID="_1239963267" r:id="rId6"/>
+          <o:OLEObject Type="Embed" ProgID="Equation.DSMT4" ShapeID="ole_rId6" DrawAspect="Content" ObjectID="_1295417424" r:id="rId6"/>
         </w:object>
       </w:r>
     </w:p>
@@ -256,7 +256,7 @@
           <v:shape id="ole_rId8" type="_x0000_tole_rId8" style="width:28.8pt;height:25.05pt;mso-wrap-distance-right:0pt" filled="f" o:ole="">
             <v:imagedata r:id="rId9" o:title=""/>
           </v:shape>
-          <o:OLEObject Type="Embed" ProgID="Equation.DSMT4" ShapeID="ole_rId8" DrawAspect="Content" ObjectID="_1391170409" r:id="rId8"/>
+          <o:OLEObject Type="Embed" ProgID="Equation.DSMT4" ShapeID="ole_rId8" DrawAspect="Content" ObjectID="_1348552786" r:id="rId8"/>
         </w:object>
       </w:r>
     </w:p>
@@ -296,7 +296,7 @@
           <v:shape id="ole_rId10" type="_x0000_tole_rId10" style="width:23.15pt;height:25.05pt;mso-wrap-distance-right:0pt" filled="f" o:ole="">
             <v:imagedata r:id="rId11" o:title=""/>
           </v:shape>
-          <o:OLEObject Type="Embed" ProgID="Equation.DSMT4" ShapeID="ole_rId10" DrawAspect="Content" ObjectID="_1448264452" r:id="rId10"/>
+          <o:OLEObject Type="Embed" ProgID="Equation.DSMT4" ShapeID="ole_rId10" DrawAspect="Content" ObjectID="_1256156043" r:id="rId10"/>
         </w:object>
       </w:r>
       <w:bookmarkStart w:id="0" w:name="_GoBack"/>
@@ -531,7 +531,7 @@
           <v:shape id="ole_rId12" type="_x0000_tole_rId12" style="width:11.8pt;height:24.7pt;mso-wrap-distance-right:0pt" filled="f" o:ole="">
             <v:imagedata r:id="rId13" o:title=""/>
           </v:shape>
-          <o:OLEObject Type="Embed" ProgID="Equation.DSMT4" ShapeID="ole_rId12" DrawAspect="Content" ObjectID="_632729362" r:id="rId12"/>
+          <o:OLEObject Type="Embed" ProgID="Equation.DSMT4" ShapeID="ole_rId12" DrawAspect="Content" ObjectID="_735216882" r:id="rId12"/>
         </w:object>
       </w:r>
     </w:p>
@@ -571,7 +571,7 @@
           <v:shape id="ole_rId14" type="_x0000_tole_rId14" style="width:19.9pt;height:24.7pt;mso-wrap-distance-right:0pt" filled="f" o:ole="">
             <v:imagedata r:id="rId15" o:title=""/>
           </v:shape>
-          <o:OLEObject Type="Embed" ProgID="Equation.DSMT4" ShapeID="ole_rId14" DrawAspect="Content" ObjectID="_855871337" r:id="rId14"/>
+          <o:OLEObject Type="Embed" ProgID="Equation.DSMT4" ShapeID="ole_rId14" DrawAspect="Content" ObjectID="_802353285" r:id="rId14"/>
         </w:object>
       </w:r>
     </w:p>
@@ -597,6 +597,284 @@
           <w:b/>
         </w:rPr>
         <w:t>w$ E</w:t>
+      </w:r>
+    </w:p>
+    <w:p>
+      <w:pPr>
+        <w:pStyle w:val="Normal"/>
+        <w:ind w:left="420" w:hanging="420"/>
+        <w:jc w:val="both"/>
+        <w:rPr>
+          <w:b/>
+          <w:b/>
+        </w:rPr>
+      </w:pPr>
+      <w:r>
+        <w:rPr/>
+      </w:r>
+    </w:p>
+    <w:p>
+      <w:pPr>
+        <w:pStyle w:val="Normal"/>
+        <w:rPr>
+          <w:b/>
+          <w:b/>
+          <w:bCs/>
+          <w:sz w:val="18"/>
+          <w:szCs w:val="18"/>
+        </w:rPr>
+      </w:pPr>
+      <w:r>
+        <w:rPr>
+          <w:b/>
+          <w:bCs/>
+          <w:sz w:val="18"/>
+          <w:szCs w:val="18"/>
+        </w:rPr>
+        <w:t>Matemática Financeira / Grandezas Proporcionais e Regras de Três</w:t>
+      </w:r>
+    </w:p>
+    <w:p>
+      <w:pPr>
+        <w:pStyle w:val="Normal"/>
+        <w:rPr>
+          <w:b/>
+          <w:b/>
+          <w:bCs/>
+          <w:sz w:val="18"/>
+          <w:szCs w:val="18"/>
+        </w:rPr>
+      </w:pPr>
+      <w:r>
+        <w:rPr>
+          <w:b/>
+          <w:bCs/>
+          <w:sz w:val="18"/>
+          <w:szCs w:val="18"/>
+        </w:rPr>
+        <w:t xml:space="preserve">Questão-03 (227824) - (ENEM MEC/2022)  </w:t>
+      </w:r>
+    </w:p>
+    <w:p>
+      <w:pPr>
+        <w:pStyle w:val="Normal"/>
+        <w:rPr/>
+      </w:pPr>
+      <w:r>
+        <w:rPr/>
+        <w:t xml:space="preserve"> </w:t>
+      </w:r>
+    </w:p>
+    <w:p>
+      <w:pPr>
+        <w:pStyle w:val="Normal"/>
+        <w:ind w:left="420" w:firstLine="288"/>
+        <w:jc w:val="both"/>
+        <w:rPr/>
+      </w:pPr>
+      <w:r>
+        <w:rPr/>
+        <w:t xml:space="preserve">No período de 2005 a 2013, o valor de venda dos imóveis em uma cidade apresentou alta, o que resultou no aumento dos aluguéis. Os gráficos apresentam a evolução desses valores, para um mesmo imóvel, no mercado imobiliário dessa cidade. [IMG] </w:t>
+      </w:r>
+    </w:p>
+    <w:p>
+      <w:pPr>
+        <w:pStyle w:val="Normal"/>
+        <w:ind w:left="420" w:hanging="420"/>
+        <w:jc w:val="both"/>
+        <w:rPr/>
+      </w:pPr>
+      <w:r>
+        <w:rPr/>
+      </w:r>
+    </w:p>
+    <w:p>
+      <w:pPr>
+        <w:pStyle w:val="Normal"/>
+        <w:ind w:left="420" w:hanging="0"/>
+        <w:jc w:val="center"/>
+        <w:rPr/>
+      </w:pPr>
+      <w:r>
+        <w:rPr/>
+        <w:drawing>
+          <wp:inline distT="0" distB="0" distL="0" distR="0">
+            <wp:extent cx="2520315" cy="2903220"/>
+            <wp:effectExtent l="0" t="0" r="0" b="0"/>
+            <wp:docPr id="1" name="691464ffa5cb5151c" descr=""/>
+            <wp:cNvGraphicFramePr>
+              <a:graphicFrameLocks xmlns:a="http://schemas.openxmlformats.org/drawingml/2006/main" noChangeAspect="1"/>
+            </wp:cNvGraphicFramePr>
+            <a:graphic xmlns:a="http://schemas.openxmlformats.org/drawingml/2006/main">
+              <a:graphicData uri="http://schemas.openxmlformats.org/drawingml/2006/picture">
+                <pic:pic xmlns:pic="http://schemas.openxmlformats.org/drawingml/2006/picture">
+                  <pic:nvPicPr>
+                    <pic:cNvPr id="1" name="691464ffa5cb5151c" descr=""/>
+                    <pic:cNvPicPr>
+                      <a:picLocks noChangeAspect="1" noChangeArrowheads="1"/>
+                    </pic:cNvPicPr>
+                  </pic:nvPicPr>
+                  <pic:blipFill>
+                    <a:blip r:embed="rId16"/>
+                    <a:stretch>
+                      <a:fillRect/>
+                    </a:stretch>
+                  </pic:blipFill>
+                  <pic:spPr bwMode="auto">
+                    <a:xfrm>
+                      <a:off x="0" y="0"/>
+                      <a:ext cx="2520315" cy="2903220"/>
+                    </a:xfrm>
+                    <a:prstGeom prst="rect">
+                      <a:avLst/>
+                    </a:prstGeom>
+                  </pic:spPr>
+                </pic:pic>
+              </a:graphicData>
+            </a:graphic>
+          </wp:inline>
+        </w:drawing>
+      </w:r>
+    </w:p>
+    <w:p>
+      <w:pPr>
+        <w:pStyle w:val="Normal"/>
+        <w:ind w:left="420" w:hanging="420"/>
+        <w:jc w:val="both"/>
+        <w:rPr/>
+      </w:pPr>
+      <w:r>
+        <w:rPr/>
+      </w:r>
+    </w:p>
+    <w:p>
+      <w:pPr>
+        <w:pStyle w:val="Normal"/>
+        <w:ind w:left="420" w:firstLine="288"/>
+        <w:jc w:val="both"/>
+        <w:rPr/>
+      </w:pPr>
+      <w:r>
+        <w:rPr/>
+        <w:t>A rentabilidade do aluguel de um imóvel é calculada pela razão entre o valor mensal de aluguel e o valor de mercado desse imóvel.</w:t>
+      </w:r>
+    </w:p>
+    <w:p>
+      <w:pPr>
+        <w:pStyle w:val="Normal"/>
+        <w:ind w:left="420" w:hanging="420"/>
+        <w:jc w:val="both"/>
+        <w:rPr/>
+      </w:pPr>
+      <w:r>
+        <w:rPr/>
+      </w:r>
+    </w:p>
+    <w:p>
+      <w:pPr>
+        <w:pStyle w:val="Normal"/>
+        <w:ind w:left="420" w:hanging="0"/>
+        <w:jc w:val="both"/>
+        <w:rPr/>
+      </w:pPr>
+      <w:r>
+        <w:rPr/>
+        <w:t>Com base nos dados fornecidos, em que ano a rentabilidade do aluguel foi maior?</w:t>
+      </w:r>
+    </w:p>
+    <w:p>
+      <w:pPr>
+        <w:pStyle w:val="Normal"/>
+        <w:ind w:left="420" w:hanging="420"/>
+        <w:jc w:val="both"/>
+        <w:rPr/>
+      </w:pPr>
+      <w:r>
+        <w:rPr/>
+      </w:r>
+    </w:p>
+    <w:p>
+      <w:pPr>
+        <w:pStyle w:val="Normal"/>
+        <w:ind w:left="840" w:hanging="420"/>
+        <w:jc w:val="both"/>
+        <w:rPr/>
+      </w:pPr>
+      <w:r>
+        <w:rPr/>
+        <w:t>a$ 2005</w:t>
+      </w:r>
+    </w:p>
+    <w:p>
+      <w:pPr>
+        <w:pStyle w:val="Normal"/>
+        <w:ind w:left="840" w:hanging="420"/>
+        <w:jc w:val="both"/>
+        <w:rPr/>
+      </w:pPr>
+      <w:r>
+        <w:rPr/>
+        <w:t>b$ 2007</w:t>
+      </w:r>
+    </w:p>
+    <w:p>
+      <w:pPr>
+        <w:pStyle w:val="Normal"/>
+        <w:ind w:left="840" w:hanging="420"/>
+        <w:jc w:val="both"/>
+        <w:rPr/>
+      </w:pPr>
+      <w:r>
+        <w:rPr/>
+        <w:t>c$ 2009</w:t>
+      </w:r>
+    </w:p>
+    <w:p>
+      <w:pPr>
+        <w:pStyle w:val="Normal"/>
+        <w:ind w:left="840" w:hanging="420"/>
+        <w:jc w:val="both"/>
+        <w:rPr/>
+      </w:pPr>
+      <w:r>
+        <w:rPr/>
+        <w:t>d$ 2011</w:t>
+      </w:r>
+    </w:p>
+    <w:p>
+      <w:pPr>
+        <w:pStyle w:val="Normal"/>
+        <w:ind w:left="840" w:hanging="420"/>
+        <w:jc w:val="both"/>
+        <w:rPr/>
+      </w:pPr>
+      <w:r>
+        <w:rPr/>
+        <w:t>e$ 2013</w:t>
+      </w:r>
+    </w:p>
+    <w:p>
+      <w:pPr>
+        <w:pStyle w:val="Normal"/>
+        <w:rPr/>
+      </w:pPr>
+      <w:r>
+        <w:rPr/>
+        <w:t xml:space="preserve"> </w:t>
+      </w:r>
+    </w:p>
+    <w:p>
+      <w:pPr>
+        <w:pStyle w:val="Normal"/>
+        <w:ind w:left="420" w:hanging="420"/>
+        <w:jc w:val="both"/>
+        <w:rPr/>
+      </w:pPr>
+      <w:r>
+        <w:rPr>
+          <w:b/>
+        </w:rPr>
+        <w:t>w$ B</w:t>
       </w:r>
     </w:p>
     <w:p>
@@ -984,7 +1262,7 @@
       <w:r>
         <w:rPr/>
         <w:object>
-          <v:shapetype id="_x0000_tole_rId16" coordsize="21600,21600" o:spt="ole_rId16" o:preferrelative="t" path="m@4@5l@4@11@9@11@9@5xe" filled="f" stroked="f">
+          <v:shapetype id="_x0000_tole_rId17" coordsize="21600,21600" o:spt="ole_rId17" o:preferrelative="t" path="m@4@5l@4@11@9@11@9@5xe" filled="f" stroked="f">
             <v:stroke joinstyle="miter"/>
             <v:formulas>
               <v:f eqn="if lineDrawn pixelLineWidth 0"/>
@@ -1003,10 +1281,10 @@
             <v:path o:extrusionok="f" gradientshapeok="t" o:connecttype="rect"/>
             <o:lock v:ext="edit" aspectratio="t"/>
           </v:shapetype>
-          <v:shape id="ole_rId16" type="_x0000_tole_rId16" style="width:43.2pt;height:26.9pt;mso-wrap-distance-right:0pt" filled="f" o:ole="">
-            <v:imagedata r:id="rId17" o:title=""/>
+          <v:shape id="ole_rId17" type="_x0000_tole_rId17" style="width:43.2pt;height:26.9pt;mso-wrap-distance-right:0pt" filled="f" o:ole="">
+            <v:imagedata r:id="rId18" o:title=""/>
           </v:shape>
-          <o:OLEObject Type="Embed" ProgID="Equation.DSMT4" ShapeID="ole_rId16" DrawAspect="Content" ObjectID="_2039790260" r:id="rId16"/>
+          <o:OLEObject Type="Embed" ProgID="Equation.DSMT4" ShapeID="ole_rId17" DrawAspect="Content" ObjectID="_1768561977" r:id="rId17"/>
         </w:object>
       </w:r>
     </w:p>
@@ -1024,7 +1302,7 @@
       <w:r>
         <w:rPr/>
         <w:object>
-          <v:shapetype id="_x0000_tole_rId18" coordsize="21600,21600" o:spt="ole_rId18" o:preferrelative="t" path="m@4@5l@4@11@9@11@9@5xe" filled="f" stroked="f">
+          <v:shapetype id="_x0000_tole_rId19" coordsize="21600,21600" o:spt="ole_rId19" o:preferrelative="t" path="m@4@5l@4@11@9@11@9@5xe" filled="f" stroked="f">
             <v:stroke joinstyle="miter"/>
             <v:formulas>
               <v:f eqn="if lineDrawn pixelLineWidth 0"/>
@@ -1043,10 +1321,10 @@
             <v:path o:extrusionok="f" gradientshapeok="t" o:connecttype="rect"/>
             <o:lock v:ext="edit" aspectratio="t"/>
           </v:shapetype>
-          <v:shape id="ole_rId18" type="_x0000_tole_rId18" style="width:55.7pt;height:26.9pt;mso-wrap-distance-right:0pt" filled="f" o:ole="">
-            <v:imagedata r:id="rId19" o:title=""/>
+          <v:shape id="ole_rId19" type="_x0000_tole_rId19" style="width:55.7pt;height:26.9pt;mso-wrap-distance-right:0pt" filled="f" o:ole="">
+            <v:imagedata r:id="rId20" o:title=""/>
           </v:shape>
-          <o:OLEObject Type="Embed" ProgID="Equation.DSMT4" ShapeID="ole_rId18" DrawAspect="Content" ObjectID="_2133156802" r:id="rId18"/>
+          <o:OLEObject Type="Embed" ProgID="Equation.DSMT4" ShapeID="ole_rId19" DrawAspect="Content" ObjectID="_1628932623" r:id="rId19"/>
         </w:object>
       </w:r>
     </w:p>
@@ -1064,7 +1342,7 @@
       <w:r>
         <w:rPr/>
         <w:object>
-          <v:shapetype id="_x0000_tole_rId20" coordsize="21600,21600" o:spt="ole_rId20" o:preferrelative="t" path="m@4@5l@4@11@9@11@9@5xe" filled="f" stroked="f">
+          <v:shapetype id="_x0000_tole_rId21" coordsize="21600,21600" o:spt="ole_rId21" o:preferrelative="t" path="m@4@5l@4@11@9@11@9@5xe" filled="f" stroked="f">
             <v:stroke joinstyle="miter"/>
             <v:formulas>
               <v:f eqn="if lineDrawn pixelLineWidth 0"/>
@@ -1083,10 +1361,10 @@
             <v:path o:extrusionok="f" gradientshapeok="t" o:connecttype="rect"/>
             <o:lock v:ext="edit" aspectratio="t"/>
           </v:shapetype>
-          <v:shape id="ole_rId20" type="_x0000_tole_rId20" style="width:55.7pt;height:26.9pt;mso-wrap-distance-right:0pt" filled="f" o:ole="">
-            <v:imagedata r:id="rId21" o:title=""/>
+          <v:shape id="ole_rId21" type="_x0000_tole_rId21" style="width:55.7pt;height:26.9pt;mso-wrap-distance-right:0pt" filled="f" o:ole="">
+            <v:imagedata r:id="rId22" o:title=""/>
           </v:shape>
-          <o:OLEObject Type="Embed" ProgID="Equation.DSMT4" ShapeID="ole_rId20" DrawAspect="Content" ObjectID="_2051120348" r:id="rId20"/>
+          <o:OLEObject Type="Embed" ProgID="Equation.DSMT4" ShapeID="ole_rId21" DrawAspect="Content" ObjectID="_240636128" r:id="rId21"/>
         </w:object>
       </w:r>
     </w:p>
@@ -1104,7 +1382,7 @@
       <w:r>
         <w:rPr/>
         <w:object>
-          <v:shapetype id="_x0000_tole_rId22" coordsize="21600,21600" o:spt="ole_rId22" o:preferrelative="t" path="m@4@5l@4@11@9@11@9@5xe" filled="f" stroked="f">
+          <v:shapetype id="_x0000_tole_rId23" coordsize="21600,21600" o:spt="ole_rId23" o:preferrelative="t" path="m@4@5l@4@11@9@11@9@5xe" filled="f" stroked="f">
             <v:stroke joinstyle="miter"/>
             <v:formulas>
               <v:f eqn="if lineDrawn pixelLineWidth 0"/>
@@ -1123,10 +1401,10 @@
             <v:path o:extrusionok="f" gradientshapeok="t" o:connecttype="rect"/>
             <o:lock v:ext="edit" aspectratio="t"/>
           </v:shapetype>
-          <v:shape id="ole_rId22" type="_x0000_tole_rId22" style="width:55.7pt;height:26.9pt;mso-wrap-distance-right:0pt" filled="f" o:ole="">
-            <v:imagedata r:id="rId23" o:title=""/>
+          <v:shape id="ole_rId23" type="_x0000_tole_rId23" style="width:55.7pt;height:26.9pt;mso-wrap-distance-right:0pt" filled="f" o:ole="">
+            <v:imagedata r:id="rId24" o:title=""/>
           </v:shape>
-          <o:OLEObject Type="Embed" ProgID="Equation.DSMT4" ShapeID="ole_rId22" DrawAspect="Content" ObjectID="_222363494" r:id="rId22"/>
+          <o:OLEObject Type="Embed" ProgID="Equation.DSMT4" ShapeID="ole_rId23" DrawAspect="Content" ObjectID="_638479483" r:id="rId23"/>
         </w:object>
       </w:r>
     </w:p>
@@ -1144,7 +1422,7 @@
       <w:r>
         <w:rPr/>
         <w:object>
-          <v:shapetype id="_x0000_tole_rId24" coordsize="21600,21600" o:spt="ole_rId24" o:preferrelative="t" path="m@4@5l@4@11@9@11@9@5xe" filled="f" stroked="f">
+          <v:shapetype id="_x0000_tole_rId25" coordsize="21600,21600" o:spt="ole_rId25" o:preferrelative="t" path="m@4@5l@4@11@9@11@9@5xe" filled="f" stroked="f">
             <v:stroke joinstyle="miter"/>
             <v:formulas>
               <v:f eqn="if lineDrawn pixelLineWidth 0"/>
@@ -1163,10 +1441,10 @@
             <v:path o:extrusionok="f" gradientshapeok="t" o:connecttype="rect"/>
             <o:lock v:ext="edit" aspectratio="t"/>
           </v:shapetype>
-          <v:shape id="ole_rId24" type="_x0000_tole_rId24" style="width:75.15pt;height:28.8pt;mso-wrap-distance-right:0pt" filled="f" o:ole="">
-            <v:imagedata r:id="rId25" o:title=""/>
+          <v:shape id="ole_rId25" type="_x0000_tole_rId25" style="width:75.15pt;height:28.8pt;mso-wrap-distance-right:0pt" filled="f" o:ole="">
+            <v:imagedata r:id="rId26" o:title=""/>
           </v:shape>
-          <o:OLEObject Type="Embed" ProgID="Equation.DSMT4" ShapeID="ole_rId24" DrawAspect="Content" ObjectID="_2085031149" r:id="rId24"/>
+          <o:OLEObject Type="Embed" ProgID="Equation.DSMT4" ShapeID="ole_rId25" DrawAspect="Content" ObjectID="_1521415795" r:id="rId25"/>
         </w:object>
       </w:r>
     </w:p>
@@ -1319,7 +1597,7 @@
       <w:r>
         <w:rPr/>
         <w:object>
-          <v:shapetype id="_x0000_tole_rId26" coordsize="21600,21600" o:spt="ole_rId26" o:preferrelative="t" path="m@4@5l@4@11@9@11@9@5xe" filled="f" stroked="f">
+          <v:shapetype id="_x0000_tole_rId27" coordsize="21600,21600" o:spt="ole_rId27" o:preferrelative="t" path="m@4@5l@4@11@9@11@9@5xe" filled="f" stroked="f">
             <v:stroke joinstyle="miter"/>
             <v:formulas>
               <v:f eqn="if lineDrawn pixelLineWidth 0"/>
@@ -1338,10 +1616,10 @@
             <v:path o:extrusionok="f" gradientshapeok="t" o:connecttype="rect"/>
             <o:lock v:ext="edit" aspectratio="t"/>
           </v:shapetype>
-          <v:shape id="ole_rId26" type="_x0000_tole_rId26" style="width:29pt;height:17.2pt;mso-wrap-distance-right:0pt" filled="f" o:ole="">
-            <v:imagedata r:id="rId27" o:title=""/>
+          <v:shape id="ole_rId27" type="_x0000_tole_rId27" style="width:29pt;height:17.2pt;mso-wrap-distance-right:0pt" filled="f" o:ole="">
+            <v:imagedata r:id="rId28" o:title=""/>
           </v:shape>
-          <o:OLEObject Type="Embed" ProgID="Equation.DSMT4" ShapeID="ole_rId26" DrawAspect="Content" ObjectID="_917468656" r:id="rId26"/>
+          <o:OLEObject Type="Embed" ProgID="Equation.DSMT4" ShapeID="ole_rId27" DrawAspect="Content" ObjectID="_504414616" r:id="rId27"/>
         </w:object>
       </w:r>
     </w:p>
@@ -1359,7 +1637,7 @@
       <w:r>
         <w:rPr/>
         <w:object>
-          <v:shapetype id="_x0000_tole_rId28" coordsize="21600,21600" o:spt="ole_rId28" o:preferrelative="t" path="m@4@5l@4@11@9@11@9@5xe" filled="f" stroked="f">
+          <v:shapetype id="_x0000_tole_rId29" coordsize="21600,21600" o:spt="ole_rId29" o:preferrelative="t" path="m@4@5l@4@11@9@11@9@5xe" filled="f" stroked="f">
             <v:stroke joinstyle="miter"/>
             <v:formulas>
               <v:f eqn="if lineDrawn pixelLineWidth 0"/>
@@ -1378,10 +1656,10 @@
             <v:path o:extrusionok="f" gradientshapeok="t" o:connecttype="rect"/>
             <o:lock v:ext="edit" aspectratio="t"/>
           </v:shapetype>
-          <v:shape id="ole_rId28" type="_x0000_tole_rId28" style="width:12.9pt;height:17.2pt;mso-wrap-distance-right:0pt" filled="f" o:ole="">
-            <v:imagedata r:id="rId29" o:title=""/>
+          <v:shape id="ole_rId29" type="_x0000_tole_rId29" style="width:12.9pt;height:17.2pt;mso-wrap-distance-right:0pt" filled="f" o:ole="">
+            <v:imagedata r:id="rId30" o:title=""/>
           </v:shape>
-          <o:OLEObject Type="Embed" ProgID="Equation.DSMT4" ShapeID="ole_rId28" DrawAspect="Content" ObjectID="_5596639" r:id="rId28"/>
+          <o:OLEObject Type="Embed" ProgID="Equation.DSMT4" ShapeID="ole_rId29" DrawAspect="Content" ObjectID="_1042218553" r:id="rId29"/>
         </w:object>
       </w:r>
     </w:p>
@@ -1399,7 +1677,7 @@
       <w:r>
         <w:rPr/>
         <w:object>
-          <v:shapetype id="_x0000_tole_rId30" coordsize="21600,21600" o:spt="ole_rId30" o:preferrelative="t" path="m@4@5l@4@11@9@11@9@5xe" filled="f" stroked="f">
+          <v:shapetype id="_x0000_tole_rId31" coordsize="21600,21600" o:spt="ole_rId31" o:preferrelative="t" path="m@4@5l@4@11@9@11@9@5xe" filled="f" stroked="f">
             <v:stroke joinstyle="miter"/>
             <v:formulas>
               <v:f eqn="if lineDrawn pixelLineWidth 0"/>
@@ -1418,10 +1696,10 @@
             <v:path o:extrusionok="f" gradientshapeok="t" o:connecttype="rect"/>
             <o:lock v:ext="edit" aspectratio="t"/>
           </v:shapetype>
-          <v:shape id="ole_rId30" type="_x0000_tole_rId30" style="width:27.95pt;height:17.2pt;mso-wrap-distance-right:0pt" filled="f" o:ole="">
-            <v:imagedata r:id="rId31" o:title=""/>
+          <v:shape id="ole_rId31" type="_x0000_tole_rId31" style="width:27.95pt;height:17.2pt;mso-wrap-distance-right:0pt" filled="f" o:ole="">
+            <v:imagedata r:id="rId32" o:title=""/>
           </v:shape>
-          <o:OLEObject Type="Embed" ProgID="Equation.DSMT4" ShapeID="ole_rId30" DrawAspect="Content" ObjectID="_857273654" r:id="rId30"/>
+          <o:OLEObject Type="Embed" ProgID="Equation.DSMT4" ShapeID="ole_rId31" DrawAspect="Content" ObjectID="_1052644782" r:id="rId31"/>
         </w:object>
       </w:r>
     </w:p>
@@ -1439,7 +1717,7 @@
       <w:r>
         <w:rPr/>
         <w:object>
-          <v:shapetype id="_x0000_tole_rId32" coordsize="21600,21600" o:spt="ole_rId32" o:preferrelative="t" path="m@4@5l@4@11@9@11@9@5xe" filled="f" stroked="f">
+          <v:shapetype id="_x0000_tole_rId33" coordsize="21600,21600" o:spt="ole_rId33" o:preferrelative="t" path="m@4@5l@4@11@9@11@9@5xe" filled="f" stroked="f">
             <v:stroke joinstyle="miter"/>
             <v:formulas>
               <v:f eqn="if lineDrawn pixelLineWidth 0"/>
@@ -1458,10 +1736,10 @@
             <v:path o:extrusionok="f" gradientshapeok="t" o:connecttype="rect"/>
             <o:lock v:ext="edit" aspectratio="t"/>
           </v:shapetype>
-          <v:shape id="ole_rId32" type="_x0000_tole_rId32" style="width:13.95pt;height:17.2pt;mso-wrap-distance-right:0pt" filled="f" o:ole="">
-            <v:imagedata r:id="rId33" o:title=""/>
+          <v:shape id="ole_rId33" type="_x0000_tole_rId33" style="width:13.95pt;height:17.2pt;mso-wrap-distance-right:0pt" filled="f" o:ole="">
+            <v:imagedata r:id="rId34" o:title=""/>
           </v:shape>
-          <o:OLEObject Type="Embed" ProgID="Equation.DSMT4" ShapeID="ole_rId32" DrawAspect="Content" ObjectID="_2025184757" r:id="rId32"/>
+          <o:OLEObject Type="Embed" ProgID="Equation.DSMT4" ShapeID="ole_rId33" DrawAspect="Content" ObjectID="_511452932" r:id="rId33"/>
         </w:object>
       </w:r>
     </w:p>
@@ -1479,7 +1757,7 @@
       <w:r>
         <w:rPr/>
         <w:object>
-          <v:shapetype id="_x0000_tole_rId34" coordsize="21600,21600" o:spt="ole_rId34" o:preferrelative="t" path="m@4@5l@4@11@9@11@9@5xe" filled="f" stroked="f">
+          <v:shapetype id="_x0000_tole_rId35" coordsize="21600,21600" o:spt="ole_rId35" o:preferrelative="t" path="m@4@5l@4@11@9@11@9@5xe" filled="f" stroked="f">
             <v:stroke joinstyle="miter"/>
             <v:formulas>
               <v:f eqn="if lineDrawn pixelLineWidth 0"/>
@@ -1498,10 +1776,10 @@
             <v:path o:extrusionok="f" gradientshapeok="t" o:connecttype="rect"/>
             <o:lock v:ext="edit" aspectratio="t"/>
           </v:shapetype>
-          <v:shape id="ole_rId34" type="_x0000_tole_rId34" style="width:29pt;height:17.2pt;mso-wrap-distance-right:0pt" filled="f" o:ole="">
-            <v:imagedata r:id="rId35" o:title=""/>
+          <v:shape id="ole_rId35" type="_x0000_tole_rId35" style="width:29pt;height:17.2pt;mso-wrap-distance-right:0pt" filled="f" o:ole="">
+            <v:imagedata r:id="rId36" o:title=""/>
           </v:shape>
-          <o:OLEObject Type="Embed" ProgID="Equation.DSMT4" ShapeID="ole_rId34" DrawAspect="Content" ObjectID="_1734389077" r:id="rId34"/>
+          <o:OLEObject Type="Embed" ProgID="Equation.DSMT4" ShapeID="ole_rId35" DrawAspect="Content" ObjectID="_2055001916" r:id="rId35"/>
         </w:object>
       </w:r>
     </w:p>

</xml_diff>